<commit_message>
Another step in Lint cleanup
git-tfs-id: [http://szvptemfou01:8080/tfs/DefaultCollection]$/FW SVI FF Releases/Release3/Docs;C97607
</commit_message>
<xml_diff>
--- a/Docs/DesignEtc/SVI FF differences.docx
+++ b/Docs/DesignEtc/SVI FF differences.docx
@@ -353,12 +353,47 @@
       <w:r>
         <w:t xml:space="preserve"> (54110)</w:t>
       </w:r>
+      <w:r>
+        <w:t>. This enables, but doesn’t require, manufacturing process with less wiring.</w:t>
+      </w:r>
     </w:p>
     <w:p>
       <w:pPr>
         <w:pStyle w:val="Heading2"/>
       </w:pPr>
       <w:r>
+        <w:t>Signature Test</w:t>
+      </w:r>
+    </w:p>
+    <w:p>
+      <w:r>
+        <w:t>Open loop signature now works consistently on double-acting valves (83015, 80882, 86840)</w:t>
+      </w:r>
+    </w:p>
+    <w:p>
+      <w:pPr>
+        <w:pStyle w:val="Heading2"/>
+      </w:pPr>
+      <w:r>
+        <w:t>Bumpless operation</w:t>
+      </w:r>
+    </w:p>
+    <w:p>
+      <w:r>
+        <w:t>Now, like in HART products, open stop adjustment change, ATO/ATC change, characterization change, switch mode out of Setup/Local override, and such, are bumpless</w:t>
+      </w:r>
+      <w:r>
+        <w:t>, i.e., do not change physical valve position</w:t>
+      </w:r>
+      <w:r>
+        <w:t xml:space="preserve"> (88339)</w:t>
+      </w:r>
+    </w:p>
+    <w:p>
+      <w:pPr>
+        <w:pStyle w:val="Heading2"/>
+      </w:pPr>
+      <w:r>
         <w:t>DD major redesign</w:t>
       </w:r>
     </w:p>
@@ -387,6 +422,9 @@
       <w:r>
         <w:t>removed from menus (70171)</w:t>
       </w:r>
+      <w:r>
+        <w:t xml:space="preserve"> to avoid some DD hosts confusion</w:t>
+      </w:r>
     </w:p>
     <w:p>
       <w:r>
@@ -439,6 +477,7 @@
         <w:pStyle w:val="Heading1"/>
       </w:pPr>
       <w:r>
+        <w:lastRenderedPageBreak/>
         <w:t>Interoperability improvements</w:t>
       </w:r>
     </w:p>
@@ -471,7 +510,6 @@
     </w:p>
     <w:p>
       <w:r>
-        <w:lastRenderedPageBreak/>
         <w:t xml:space="preserve">TB now allows to enter AUTO mode </w:t>
       </w:r>
       <w:r>
@@ -663,6 +701,7 @@
     </w:p>
     <w:p>
       <w:r>
+        <w:lastRenderedPageBreak/>
         <w:t>TB FINAL_VALUE_D and _DINT are no longer saved in NV memory, just like the analog FINAL_VALUE. That improves timing (26226)</w:t>
       </w:r>
     </w:p>
@@ -695,7 +734,6 @@
     </w:p>
     <w:p>
       <w:r>
-        <w:lastRenderedPageBreak/>
         <w:t xml:space="preserve">Restore TB to factory now handles TB STATIC_REV consistently: if APP CPU succeeds, increment by 1, if FFP CPU, by 2, so </w:t>
       </w:r>
       <w:r>
@@ -882,6 +920,7 @@
     </w:p>
     <w:p>
       <w:r>
+        <w:lastRenderedPageBreak/>
         <w:t>Firmware download/activation state machine brought to FF compliance to the extent possible without Softing and made robust against po</w:t>
       </w:r>
       <w:r>
@@ -918,7 +957,6 @@
     </w:p>
     <w:p>
       <w:r>
-        <w:lastRenderedPageBreak/>
         <w:t>It is now possible to monitor performance of interprocessor communications on each CPU (26926</w:t>
       </w:r>
       <w:r>
@@ -1112,6 +1150,7 @@
         <w:pStyle w:val="Heading1"/>
       </w:pPr>
       <w:r>
+        <w:lastRenderedPageBreak/>
         <w:t>Corrections and bug fixes</w:t>
       </w:r>
     </w:p>
@@ -1138,7 +1177,6 @@
     </w:p>
     <w:p>
       <w:r>
-        <w:lastRenderedPageBreak/>
         <w:t>Fail Open/Close did the exact opposite for ATC configuration (28722)</w:t>
       </w:r>
     </w:p>
@@ -1362,6 +1400,7 @@
     </w:p>
     <w:p>
       <w:r>
+        <w:lastRenderedPageBreak/>
         <w:t xml:space="preserve">Position error histogram calculations </w:t>
       </w:r>
       <w:r>
@@ -1401,7 +1440,6 @@
       <w:bookmarkStart w:id="6" w:name="_Extension_of_XD_FSTATE"/>
       <w:bookmarkEnd w:id="6"/>
       <w:r>
-        <w:lastRenderedPageBreak/>
         <w:t>Extension of XD_FSTATE functionality</w:t>
       </w:r>
     </w:p>

</xml_diff>